<commit_message>
Data availability statement update
</commit_message>
<xml_diff>
--- a/Manuscript/Manuscript.docx
+++ b/Manuscript/Manuscript.docx
@@ -2458,7 +2458,7 @@
       </w:r>
     </w:p>
     <w:bookmarkEnd w:id="40"/>
-    <w:bookmarkStart w:id="44" w:name="data-accessibility"/>
+    <w:bookmarkStart w:id="42" w:name="data-accessibility"/>
     <w:p>
       <w:pPr>
         <w:pStyle w:val="Heading1"/>
@@ -2472,7 +2472,7 @@
         <w:pStyle w:val="FirstParagraph"/>
       </w:pPr>
       <w:r>
-        <w:t xml:space="preserve">All occurrence data used in this study can be downloaded from</w:t>
+        <w:t xml:space="preserve">All data and code can be accessed at Dryad Digital Repository:</w:t>
       </w:r>
       <w:r>
         <w:t xml:space="preserve"> </w:t>
@@ -2482,52 +2482,74 @@
           <w:rPr>
             <w:rStyle w:val="Hyperlink"/>
           </w:rPr>
-          <w:t xml:space="preserve">https://doi.org/10.15468/dl.5s5kuf</w:t>
-        </w:r>
-      </w:hyperlink>
-      <w:r>
-        <w:t xml:space="preserve">. In addition, bee trait data and code can be found in the online repositories of Zenodo</w:t>
-      </w:r>
-      <w:r>
-        <w:t xml:space="preserve"> </w:t>
-      </w:r>
-      <w:hyperlink r:id="rId42">
-        <w:r>
-          <w:rPr>
-            <w:rStyle w:val="Hyperlink"/>
-          </w:rPr>
-          <w:t xml:space="preserve">https://doi.org/10.5281/zenodo.8049996</w:t>
-        </w:r>
-      </w:hyperlink>
-      <w:r>
-        <w:t xml:space="preserve"> </w:t>
-      </w:r>
-      <w:r>
-        <w:t xml:space="preserve">and Github</w:t>
-      </w:r>
-      <w:r>
-        <w:t xml:space="preserve"> </w:t>
-      </w:r>
-      <w:hyperlink r:id="rId43">
-        <w:r>
-          <w:rPr>
-            <w:rStyle w:val="Hyperlink"/>
-          </w:rPr>
-          <w:t xml:space="preserve">https://github.com/ibartomeus/declines_brain.git</w:t>
-        </w:r>
-      </w:hyperlink>
+          <w:t xml:space="preserve">https://doi.org/10.5061/dryad.zw3r228dr</w:t>
+        </w:r>
+      </w:hyperlink>
+      <w:r>
+        <w:t xml:space="preserve"> </w:t>
+      </w:r>
+      <w:r>
+        <w:t xml:space="preserve">[</w:t>
+      </w:r>
+      <w:hyperlink w:anchor="ref-Lanuza2023">
+        <w:r>
+          <w:rPr>
+            <w:rStyle w:val="Hyperlink"/>
+          </w:rPr>
+          <w:t xml:space="preserve">60</w:t>
+        </w:r>
+      </w:hyperlink>
+      <w:r>
+        <w:t xml:space="preserve">]</w:t>
+      </w:r>
       <w:r>
         <w:t xml:space="preserve">.</w:t>
       </w:r>
     </w:p>
+    <w:bookmarkEnd w:id="42"/>
+    <w:bookmarkStart w:id="43" w:name="authors-contributions"/>
+    <w:p>
+      <w:pPr>
+        <w:pStyle w:val="Heading1"/>
+      </w:pPr>
+      <w:r>
+        <w:t xml:space="preserve">Authors’ contributions</w:t>
+      </w:r>
+    </w:p>
+    <w:p>
+      <w:pPr>
+        <w:pStyle w:val="FirstParagraph"/>
+      </w:pPr>
+      <w:r>
+        <w:t xml:space="preserve">IB, DS, MAC and JBL designed the study. MAC and FS collected the data. JBL led the analysis with help from MAC, DS and IB. IB and JBL wrote the manuscript with contributions from all authors.</w:t>
+      </w:r>
+    </w:p>
+    <w:bookmarkEnd w:id="43"/>
+    <w:bookmarkStart w:id="44" w:name="funding"/>
+    <w:p>
+      <w:pPr>
+        <w:pStyle w:val="Heading1"/>
+      </w:pPr>
+      <w:r>
+        <w:t xml:space="preserve">Funding</w:t>
+      </w:r>
+    </w:p>
+    <w:p>
+      <w:pPr>
+        <w:pStyle w:val="FirstParagraph"/>
+      </w:pPr>
+      <w:r>
+        <w:t xml:space="preserve">Ministerio de Economía y Competitividad, Gobierno de España, Grant/Award Number: CGL2013-47448-P.</w:t>
+      </w:r>
+    </w:p>
     <w:bookmarkEnd w:id="44"/>
-    <w:bookmarkStart w:id="45" w:name="authors-contributions"/>
+    <w:bookmarkStart w:id="45" w:name="acknowledgements"/>
     <w:p>
       <w:pPr>
         <w:pStyle w:val="Heading1"/>
       </w:pPr>
       <w:r>
-        <w:t xml:space="preserve">Authors’ contributions</w:t>
+        <w:t xml:space="preserve">Acknowledgements</w:t>
       </w:r>
     </w:p>
     <w:p>
@@ -2535,17 +2557,17 @@
         <w:pStyle w:val="FirstParagraph"/>
       </w:pPr>
       <w:r>
-        <w:t xml:space="preserve">IB, DS, MAC and JBL designed the study. MAC and FS collected the data. JBL led the analysis with help from MAC, DS and IB. IB and JBL wrote the manuscript with contributions from all authors.</w:t>
+        <w:t xml:space="preserve">We thank Fransico P. Molina, Ivo Reamakers and Parker Gambino for collecting some of the specimens.</w:t>
       </w:r>
     </w:p>
     <w:bookmarkEnd w:id="45"/>
-    <w:bookmarkStart w:id="46" w:name="funding"/>
+    <w:bookmarkStart w:id="46" w:name="conflict-of-interest-declaration"/>
     <w:p>
       <w:pPr>
         <w:pStyle w:val="Heading1"/>
       </w:pPr>
       <w:r>
-        <w:t xml:space="preserve">Funding</w:t>
+        <w:t xml:space="preserve">Conflict of interest declaration</w:t>
       </w:r>
     </w:p>
     <w:p>
@@ -2553,62 +2575,26 @@
         <w:pStyle w:val="FirstParagraph"/>
       </w:pPr>
       <w:r>
-        <w:t xml:space="preserve">Ministerio de Economía y Competitividad, Gobierno de España, Grant/Award Number: CGL2013-47448-P.</w:t>
+        <w:t xml:space="preserve">We declare we have no competing interests.</w:t>
+      </w:r>
+    </w:p>
+    <w:p>
+      <w:r>
+        <w:br w:type="page"/>
       </w:r>
     </w:p>
     <w:bookmarkEnd w:id="46"/>
-    <w:bookmarkStart w:id="47" w:name="acknowledgements"/>
+    <w:bookmarkStart w:id="109" w:name="references"/>
     <w:p>
       <w:pPr>
         <w:pStyle w:val="Heading1"/>
       </w:pPr>
       <w:r>
-        <w:t xml:space="preserve">Acknowledgements</w:t>
-      </w:r>
-    </w:p>
-    <w:p>
-      <w:pPr>
-        <w:pStyle w:val="FirstParagraph"/>
-      </w:pPr>
-      <w:r>
-        <w:t xml:space="preserve">We thank Fransico P. Molina, Ivo Reamakers and Parker Gambino for collecting some of the specimens.</w:t>
-      </w:r>
-    </w:p>
-    <w:bookmarkEnd w:id="47"/>
-    <w:bookmarkStart w:id="48" w:name="conflict-of-interest-declaration"/>
-    <w:p>
-      <w:pPr>
-        <w:pStyle w:val="Heading1"/>
-      </w:pPr>
-      <w:r>
-        <w:t xml:space="preserve">Conflict of interest declaration</w:t>
-      </w:r>
-    </w:p>
-    <w:p>
-      <w:pPr>
-        <w:pStyle w:val="FirstParagraph"/>
-      </w:pPr>
-      <w:r>
-        <w:t xml:space="preserve">We declare we have no competing interests.</w:t>
-      </w:r>
-    </w:p>
-    <w:p>
-      <w:r>
-        <w:br w:type="page"/>
-      </w:r>
-    </w:p>
-    <w:bookmarkEnd w:id="48"/>
-    <w:bookmarkStart w:id="110" w:name="references"/>
-    <w:p>
-      <w:pPr>
-        <w:pStyle w:val="Heading1"/>
-      </w:pPr>
-      <w:r>
         <w:t xml:space="preserve">References</w:t>
       </w:r>
     </w:p>
-    <w:bookmarkStart w:id="109" w:name="refs"/>
-    <w:bookmarkStart w:id="49" w:name="ref-ollerton2017"/>
+    <w:bookmarkStart w:id="108" w:name="refs"/>
+    <w:bookmarkStart w:id="47" w:name="ref-ollerton2017"/>
     <w:p>
       <w:pPr>
         <w:pStyle w:val="Bibliography"/>
@@ -2649,8 +2635,8 @@
         <w:t xml:space="preserve">, 353–376.</w:t>
       </w:r>
     </w:p>
-    <w:bookmarkEnd w:id="49"/>
-    <w:bookmarkStart w:id="50" w:name="ref-bartomeus2019"/>
+    <w:bookmarkEnd w:id="47"/>
+    <w:bookmarkStart w:id="48" w:name="ref-bartomeus2019"/>
     <w:p>
       <w:pPr>
         <w:pStyle w:val="Bibliography"/>
@@ -2691,8 +2677,8 @@
         <w:t xml:space="preserve">, 20170389.</w:t>
       </w:r>
     </w:p>
-    <w:bookmarkEnd w:id="50"/>
-    <w:bookmarkStart w:id="51" w:name="ref-potts2010"/>
+    <w:bookmarkEnd w:id="48"/>
+    <w:bookmarkStart w:id="49" w:name="ref-potts2010"/>
     <w:p>
       <w:pPr>
         <w:pStyle w:val="Bibliography"/>
@@ -2733,8 +2719,8 @@
         <w:t xml:space="preserve">, 345–353.</w:t>
       </w:r>
     </w:p>
-    <w:bookmarkEnd w:id="51"/>
-    <w:bookmarkStart w:id="52" w:name="ref-scheper2014"/>
+    <w:bookmarkEnd w:id="49"/>
+    <w:bookmarkStart w:id="50" w:name="ref-scheper2014"/>
     <w:p>
       <w:pPr>
         <w:pStyle w:val="Bibliography"/>
@@ -2775,8 +2761,8 @@
         <w:t xml:space="preserve">, 17552–17557.</w:t>
       </w:r>
     </w:p>
-    <w:bookmarkEnd w:id="52"/>
-    <w:bookmarkStart w:id="53" w:name="ref-harrison2015"/>
+    <w:bookmarkEnd w:id="50"/>
+    <w:bookmarkStart w:id="51" w:name="ref-harrison2015"/>
     <w:p>
       <w:pPr>
         <w:pStyle w:val="Bibliography"/>
@@ -2817,8 +2803,8 @@
         <w:t xml:space="preserve">, 879–888.</w:t>
       </w:r>
     </w:p>
-    <w:bookmarkEnd w:id="53"/>
-    <w:bookmarkStart w:id="54" w:name="ref-harrison2018"/>
+    <w:bookmarkEnd w:id="51"/>
+    <w:bookmarkStart w:id="52" w:name="ref-harrison2018"/>
     <w:p>
       <w:pPr>
         <w:pStyle w:val="Bibliography"/>
@@ -2859,8 +2845,8 @@
         <w:t xml:space="preserve">, 287–296.</w:t>
       </w:r>
     </w:p>
-    <w:bookmarkEnd w:id="54"/>
-    <w:bookmarkStart w:id="55" w:name="ref-winfree2011"/>
+    <w:bookmarkEnd w:id="52"/>
+    <w:bookmarkStart w:id="53" w:name="ref-winfree2011"/>
     <w:p>
       <w:pPr>
         <w:pStyle w:val="Bibliography"/>
@@ -2914,8 +2900,8 @@
         <w:t xml:space="preserve">, 1–22.</w:t>
       </w:r>
     </w:p>
-    <w:bookmarkEnd w:id="55"/>
-    <w:bookmarkStart w:id="56" w:name="ref-brown2009"/>
+    <w:bookmarkEnd w:id="53"/>
+    <w:bookmarkStart w:id="54" w:name="ref-brown2009"/>
     <w:p>
       <w:pPr>
         <w:pStyle w:val="Bibliography"/>
@@ -2956,8 +2942,8 @@
         <w:t xml:space="preserve">, 410–416.</w:t>
       </w:r>
     </w:p>
-    <w:bookmarkEnd w:id="56"/>
-    <w:bookmarkStart w:id="57" w:name="ref-harrison2019"/>
+    <w:bookmarkEnd w:id="54"/>
+    <w:bookmarkStart w:id="55" w:name="ref-harrison2019"/>
     <w:p>
       <w:pPr>
         <w:pStyle w:val="Bibliography"/>
@@ -2998,8 +2984,8 @@
         <w:t xml:space="preserve">, 967–978.</w:t>
       </w:r>
     </w:p>
-    <w:bookmarkEnd w:id="57"/>
-    <w:bookmarkStart w:id="58" w:name="ref-biesmeijer2006"/>
+    <w:bookmarkEnd w:id="55"/>
+    <w:bookmarkStart w:id="56" w:name="ref-biesmeijer2006"/>
     <w:p>
       <w:pPr>
         <w:pStyle w:val="Bibliography"/>
@@ -3053,8 +3039,8 @@
         <w:t xml:space="preserve">, 351–354.</w:t>
       </w:r>
     </w:p>
-    <w:bookmarkEnd w:id="58"/>
-    <w:bookmarkStart w:id="59" w:name="ref-bartomeus2013"/>
+    <w:bookmarkEnd w:id="56"/>
+    <w:bookmarkStart w:id="57" w:name="ref-bartomeus2013"/>
     <w:p>
       <w:pPr>
         <w:pStyle w:val="Bibliography"/>
@@ -3095,8 +3081,8 @@
         <w:t xml:space="preserve">, 4656–4660.</w:t>
       </w:r>
     </w:p>
-    <w:bookmarkEnd w:id="59"/>
-    <w:bookmarkStart w:id="60" w:name="ref-collado2019"/>
+    <w:bookmarkEnd w:id="57"/>
+    <w:bookmarkStart w:id="58" w:name="ref-collado2019"/>
     <w:p>
       <w:pPr>
         <w:pStyle w:val="Bibliography"/>
@@ -3137,8 +3123,8 @@
         <w:t xml:space="preserve">, 924–935.</w:t>
       </w:r>
     </w:p>
-    <w:bookmarkEnd w:id="60"/>
-    <w:bookmarkStart w:id="61" w:name="ref-rasmont2008"/>
+    <w:bookmarkEnd w:id="58"/>
+    <w:bookmarkStart w:id="59" w:name="ref-rasmont2008"/>
     <w:p>
       <w:pPr>
         <w:pStyle w:val="Bibliography"/>
@@ -3169,8 +3155,8 @@
         <w:t xml:space="preserve">, 243–250.</w:t>
       </w:r>
     </w:p>
-    <w:bookmarkEnd w:id="61"/>
-    <w:bookmarkStart w:id="62" w:name="ref-theodorou2020"/>
+    <w:bookmarkEnd w:id="59"/>
+    <w:bookmarkStart w:id="60" w:name="ref-theodorou2020"/>
     <w:p>
       <w:pPr>
         <w:pStyle w:val="Bibliography"/>
@@ -3224,8 +3210,8 @@
         <w:t xml:space="preserve">, 576.</w:t>
       </w:r>
     </w:p>
-    <w:bookmarkEnd w:id="62"/>
-    <w:bookmarkStart w:id="63" w:name="ref-cane2006"/>
+    <w:bookmarkEnd w:id="60"/>
+    <w:bookmarkStart w:id="61" w:name="ref-cane2006"/>
     <w:p>
       <w:pPr>
         <w:pStyle w:val="Bibliography"/>
@@ -3266,8 +3252,8 @@
         <w:t xml:space="preserve">, 632–644.</w:t>
       </w:r>
     </w:p>
-    <w:bookmarkEnd w:id="63"/>
-    <w:bookmarkStart w:id="64" w:name="ref-shettleworth2009"/>
+    <w:bookmarkEnd w:id="61"/>
+    <w:bookmarkStart w:id="62" w:name="ref-shettleworth2009"/>
     <w:p>
       <w:pPr>
         <w:pStyle w:val="Bibliography"/>
@@ -3301,8 +3287,8 @@
         <w:t xml:space="preserve"> </w:t>
       </w:r>
     </w:p>
-    <w:bookmarkEnd w:id="64"/>
-    <w:bookmarkStart w:id="65" w:name="ref-sol2009"/>
+    <w:bookmarkEnd w:id="62"/>
+    <w:bookmarkStart w:id="63" w:name="ref-sol2009"/>
     <w:p>
       <w:pPr>
         <w:pStyle w:val="Bibliography"/>
@@ -3343,8 +3329,8 @@
         <w:t xml:space="preserve">, 130–133.</w:t>
       </w:r>
     </w:p>
-    <w:bookmarkEnd w:id="65"/>
-    <w:bookmarkStart w:id="66" w:name="ref-sol2008"/>
+    <w:bookmarkEnd w:id="63"/>
+    <w:bookmarkStart w:id="64" w:name="ref-sol2008"/>
     <w:p>
       <w:pPr>
         <w:pStyle w:val="Bibliography"/>
@@ -3385,8 +3371,8 @@
         <w:t xml:space="preserve">, S63–S71.</w:t>
       </w:r>
     </w:p>
-    <w:bookmarkEnd w:id="66"/>
-    <w:bookmarkStart w:id="67" w:name="ref-amiel2011"/>
+    <w:bookmarkEnd w:id="64"/>
+    <w:bookmarkStart w:id="65" w:name="ref-amiel2011"/>
     <w:p>
       <w:pPr>
         <w:pStyle w:val="Bibliography"/>
@@ -3427,8 +3413,8 @@
         <w:t xml:space="preserve">, e18277.</w:t>
       </w:r>
     </w:p>
-    <w:bookmarkEnd w:id="67"/>
-    <w:bookmarkStart w:id="68" w:name="ref-sayol2016"/>
+    <w:bookmarkEnd w:id="65"/>
+    <w:bookmarkStart w:id="66" w:name="ref-sayol2016"/>
     <w:p>
       <w:pPr>
         <w:pStyle w:val="Bibliography"/>
@@ -3469,8 +3455,8 @@
         <w:t xml:space="preserve">, 13971.</w:t>
       </w:r>
     </w:p>
-    <w:bookmarkEnd w:id="68"/>
-    <w:bookmarkStart w:id="69" w:name="ref-howell2023"/>
+    <w:bookmarkEnd w:id="66"/>
+    <w:bookmarkStart w:id="67" w:name="ref-howell2023"/>
     <w:p>
       <w:pPr>
         <w:pStyle w:val="Bibliography"/>
@@ -3511,8 +3497,8 @@
         <w:t xml:space="preserve">, 53–62.</w:t>
       </w:r>
     </w:p>
-    <w:bookmarkEnd w:id="69"/>
-    <w:bookmarkStart w:id="70" w:name="ref-giurfa2015"/>
+    <w:bookmarkEnd w:id="67"/>
+    <w:bookmarkStart w:id="68" w:name="ref-giurfa2015"/>
     <w:p>
       <w:pPr>
         <w:pStyle w:val="Bibliography"/>
@@ -3553,8 +3539,8 @@
         <w:t xml:space="preserve">, 383–395.</w:t>
       </w:r>
     </w:p>
-    <w:bookmarkEnd w:id="70"/>
-    <w:bookmarkStart w:id="71" w:name="ref-perry2017"/>
+    <w:bookmarkEnd w:id="68"/>
+    <w:bookmarkStart w:id="69" w:name="ref-perry2017"/>
     <w:p>
       <w:pPr>
         <w:pStyle w:val="Bibliography"/>
@@ -3595,8 +3581,8 @@
         <w:t xml:space="preserve">, 111–118.</w:t>
       </w:r>
     </w:p>
-    <w:bookmarkEnd w:id="71"/>
-    <w:bookmarkStart w:id="72" w:name="ref-chittka2009"/>
+    <w:bookmarkEnd w:id="69"/>
+    <w:bookmarkStart w:id="70" w:name="ref-chittka2009"/>
     <w:p>
       <w:pPr>
         <w:pStyle w:val="Bibliography"/>
@@ -3637,8 +3623,8 @@
         <w:t xml:space="preserve">, R995–R1008.</w:t>
       </w:r>
     </w:p>
-    <w:bookmarkEnd w:id="72"/>
-    <w:bookmarkStart w:id="73" w:name="ref-avargues2011"/>
+    <w:bookmarkEnd w:id="70"/>
+    <w:bookmarkStart w:id="71" w:name="ref-avargues2011"/>
     <w:p>
       <w:pPr>
         <w:pStyle w:val="Bibliography"/>
@@ -3679,8 +3665,8 @@
         <w:t xml:space="preserve">, 423–443.</w:t>
       </w:r>
     </w:p>
-    <w:bookmarkEnd w:id="73"/>
-    <w:bookmarkStart w:id="74" w:name="ref-sheehan2011"/>
+    <w:bookmarkEnd w:id="71"/>
+    <w:bookmarkStart w:id="72" w:name="ref-sheehan2011"/>
     <w:p>
       <w:pPr>
         <w:pStyle w:val="Bibliography"/>
@@ -3721,8 +3707,8 @@
         <w:t xml:space="preserve">, 1272–1275.</w:t>
       </w:r>
     </w:p>
-    <w:bookmarkEnd w:id="74"/>
-    <w:bookmarkStart w:id="75" w:name="ref-collado2021"/>
+    <w:bookmarkEnd w:id="72"/>
+    <w:bookmarkStart w:id="73" w:name="ref-collado2021"/>
     <w:p>
       <w:pPr>
         <w:pStyle w:val="Bibliography"/>
@@ -3763,8 +3749,8 @@
         <w:t xml:space="preserve">, 201940.</w:t>
       </w:r>
     </w:p>
-    <w:bookmarkEnd w:id="75"/>
-    <w:bookmarkStart w:id="76" w:name="ref-streinzer2013"/>
+    <w:bookmarkEnd w:id="73"/>
+    <w:bookmarkStart w:id="74" w:name="ref-streinzer2013"/>
     <w:p>
       <w:pPr>
         <w:pStyle w:val="Bibliography"/>
@@ -3805,8 +3791,8 @@
         <w:t xml:space="preserve">, 2742–2755.</w:t>
       </w:r>
     </w:p>
-    <w:bookmarkEnd w:id="76"/>
-    <w:bookmarkStart w:id="77" w:name="ref-roselino2015"/>
+    <w:bookmarkEnd w:id="74"/>
+    <w:bookmarkStart w:id="75" w:name="ref-roselino2015"/>
     <w:p>
       <w:pPr>
         <w:pStyle w:val="Bibliography"/>
@@ -3847,8 +3833,8 @@
         <w:t xml:space="preserve">, 1461–1473.</w:t>
       </w:r>
     </w:p>
-    <w:bookmarkEnd w:id="77"/>
-    <w:bookmarkStart w:id="78" w:name="ref-sayol2020"/>
+    <w:bookmarkEnd w:id="75"/>
+    <w:bookmarkStart w:id="76" w:name="ref-sayol2020"/>
     <w:p>
       <w:pPr>
         <w:pStyle w:val="Bibliography"/>
@@ -3902,8 +3888,8 @@
         <w:t xml:space="preserve">, 20200762.</w:t>
       </w:r>
     </w:p>
-    <w:bookmarkEnd w:id="78"/>
-    <w:bookmarkStart w:id="79" w:name="ref-kendall2019"/>
+    <w:bookmarkEnd w:id="76"/>
+    <w:bookmarkStart w:id="77" w:name="ref-kendall2019"/>
     <w:p>
       <w:pPr>
         <w:pStyle w:val="Bibliography"/>
@@ -3957,8 +3943,8 @@
         <w:t xml:space="preserve">, 1702–1714.</w:t>
       </w:r>
     </w:p>
-    <w:bookmarkEnd w:id="79"/>
-    <w:bookmarkStart w:id="80" w:name="ref-burkner2017"/>
+    <w:bookmarkEnd w:id="77"/>
+    <w:bookmarkStart w:id="78" w:name="ref-burkner2017"/>
     <w:p>
       <w:pPr>
         <w:pStyle w:val="Bibliography"/>
@@ -3999,8 +3985,8 @@
         <w:t xml:space="preserve">, 1–28.</w:t>
       </w:r>
     </w:p>
-    <w:bookmarkEnd w:id="80"/>
-    <w:bookmarkStart w:id="81" w:name="ref-paradis2019"/>
+    <w:bookmarkEnd w:id="78"/>
+    <w:bookmarkStart w:id="79" w:name="ref-paradis2019"/>
     <w:p>
       <w:pPr>
         <w:pStyle w:val="Bibliography"/>
@@ -4050,8 +4036,8 @@
         <w:t xml:space="preserve">, 47.</w:t>
       </w:r>
     </w:p>
-    <w:bookmarkEnd w:id="81"/>
-    <w:bookmarkStart w:id="82" w:name="ref-revell2012"/>
+    <w:bookmarkEnd w:id="79"/>
+    <w:bookmarkStart w:id="80" w:name="ref-revell2012"/>
     <w:p>
       <w:pPr>
         <w:pStyle w:val="Bibliography"/>
@@ -4082,8 +4068,8 @@
         <w:t xml:space="preserve">, 217–223.</w:t>
       </w:r>
     </w:p>
-    <w:bookmarkEnd w:id="82"/>
-    <w:bookmarkStart w:id="83" w:name="ref-hadfield2010"/>
+    <w:bookmarkEnd w:id="80"/>
+    <w:bookmarkStart w:id="81" w:name="ref-hadfield2010"/>
     <w:p>
       <w:pPr>
         <w:pStyle w:val="Bibliography"/>
@@ -4124,8 +4110,8 @@
         <w:t xml:space="preserve">, 1–22.</w:t>
       </w:r>
     </w:p>
-    <w:bookmarkEnd w:id="83"/>
-    <w:bookmarkStart w:id="84" w:name="ref-chamberlain2017"/>
+    <w:bookmarkEnd w:id="81"/>
+    <w:bookmarkStart w:id="82" w:name="ref-chamberlain2017"/>
     <w:p>
       <w:pPr>
         <w:pStyle w:val="Bibliography"/>
@@ -4175,8 +4161,8 @@
         <w:t xml:space="preserve">, 0–9.</w:t>
       </w:r>
     </w:p>
-    <w:bookmarkEnd w:id="84"/>
-    <w:bookmarkStart w:id="85" w:name="ref-hijmans2022"/>
+    <w:bookmarkEnd w:id="82"/>
+    <w:bookmarkStart w:id="83" w:name="ref-hijmans2022"/>
     <w:p>
       <w:pPr>
         <w:pStyle w:val="Bibliography"/>
@@ -4206,8 +4192,8 @@
         <w:t xml:space="preserve"> </w:t>
       </w:r>
     </w:p>
-    <w:bookmarkEnd w:id="85"/>
-    <w:bookmarkStart w:id="86" w:name="ref-dormann2008"/>
+    <w:bookmarkEnd w:id="83"/>
+    <w:bookmarkStart w:id="84" w:name="ref-dormann2008"/>
     <w:p>
       <w:pPr>
         <w:pStyle w:val="Bibliography"/>
@@ -4261,8 +4247,8 @@
         <w:t xml:space="preserve">, 235–244.</w:t>
       </w:r>
     </w:p>
-    <w:bookmarkEnd w:id="86"/>
-    <w:bookmarkStart w:id="87" w:name="ref-patefield1981"/>
+    <w:bookmarkEnd w:id="84"/>
+    <w:bookmarkStart w:id="85" w:name="ref-patefield1981"/>
     <w:p>
       <w:pPr>
         <w:pStyle w:val="Bibliography"/>
@@ -4317,54 +4303,54 @@
         <w:t xml:space="preserve">, 91–97.</w:t>
       </w:r>
     </w:p>
+    <w:bookmarkEnd w:id="85"/>
+    <w:bookmarkStart w:id="87" w:name="ref-r2021"/>
+    <w:p>
+      <w:pPr>
+        <w:pStyle w:val="Bibliography"/>
+      </w:pPr>
+      <w:r>
+        <w:t xml:space="preserve">40.</w:t>
+      </w:r>
+      <w:r>
+        <w:t xml:space="preserve"> </w:t>
+      </w:r>
+      <w:r>
+        <w:t xml:space="preserve">	</w:t>
+      </w:r>
+      <w:r>
+        <w:t xml:space="preserve">R Core Team. 2021</w:t>
+      </w:r>
+      <w:r>
+        <w:t xml:space="preserve"> </w:t>
+      </w:r>
+      <w:r>
+        <w:rPr>
+          <w:iCs/>
+          <w:i/>
+        </w:rPr>
+        <w:t xml:space="preserve">R: A language and environment for statistical computing</w:t>
+      </w:r>
+      <w:r>
+        <w:t xml:space="preserve">. Vienna, Austria: R Foundation for Statistical Computing. See</w:t>
+      </w:r>
+      <w:r>
+        <w:t xml:space="preserve"> </w:t>
+      </w:r>
+      <w:hyperlink r:id="rId86">
+        <w:r>
+          <w:rPr>
+            <w:rStyle w:val="Hyperlink"/>
+          </w:rPr>
+          <w:t xml:space="preserve">https://www.R-project.org/</w:t>
+        </w:r>
+      </w:hyperlink>
+      <w:r>
+        <w:t xml:space="preserve">.</w:t>
+      </w:r>
+    </w:p>
     <w:bookmarkEnd w:id="87"/>
-    <w:bookmarkStart w:id="89" w:name="ref-r2021"/>
-    <w:p>
-      <w:pPr>
-        <w:pStyle w:val="Bibliography"/>
-      </w:pPr>
-      <w:r>
-        <w:t xml:space="preserve">40.</w:t>
-      </w:r>
-      <w:r>
-        <w:t xml:space="preserve"> </w:t>
-      </w:r>
-      <w:r>
-        <w:t xml:space="preserve">	</w:t>
-      </w:r>
-      <w:r>
-        <w:t xml:space="preserve">R Core Team. 2021</w:t>
-      </w:r>
-      <w:r>
-        <w:t xml:space="preserve"> </w:t>
-      </w:r>
-      <w:r>
-        <w:rPr>
-          <w:iCs/>
-          <w:i/>
-        </w:rPr>
-        <w:t xml:space="preserve">R: A language and environment for statistical computing</w:t>
-      </w:r>
-      <w:r>
-        <w:t xml:space="preserve">. Vienna, Austria: R Foundation for Statistical Computing. See</w:t>
-      </w:r>
-      <w:r>
-        <w:t xml:space="preserve"> </w:t>
-      </w:r>
-      <w:hyperlink r:id="rId88">
-        <w:r>
-          <w:rPr>
-            <w:rStyle w:val="Hyperlink"/>
-          </w:rPr>
-          <w:t xml:space="preserve">https://www.R-project.org/</w:t>
-        </w:r>
-      </w:hyperlink>
-      <w:r>
-        <w:t xml:space="preserve">.</w:t>
-      </w:r>
-    </w:p>
-    <w:bookmarkEnd w:id="89"/>
-    <w:bookmarkStart w:id="90" w:name="ref-tidyverse19"/>
+    <w:bookmarkStart w:id="88" w:name="ref-tidyverse19"/>
     <w:p>
       <w:pPr>
         <w:pStyle w:val="Bibliography"/>
@@ -4427,8 +4413,8 @@
         <w:t xml:space="preserve">, 1686.</w:t>
       </w:r>
     </w:p>
-    <w:bookmarkEnd w:id="90"/>
-    <w:bookmarkStart w:id="91" w:name="ref-wheater2002"/>
+    <w:bookmarkEnd w:id="88"/>
+    <w:bookmarkStart w:id="89" w:name="ref-wheater2002"/>
     <w:p>
       <w:pPr>
         <w:pStyle w:val="Bibliography"/>
@@ -4462,8 +4448,8 @@
         <w:t xml:space="preserve"> </w:t>
       </w:r>
     </w:p>
-    <w:bookmarkEnd w:id="91"/>
-    <w:bookmarkStart w:id="92" w:name="ref-allasino2019"/>
+    <w:bookmarkEnd w:id="89"/>
+    <w:bookmarkStart w:id="90" w:name="ref-allasino2019"/>
     <w:p>
       <w:pPr>
         <w:pStyle w:val="Bibliography"/>
@@ -4504,8 +4490,8 @@
         <w:t xml:space="preserve">, 230–233.</w:t>
       </w:r>
     </w:p>
-    <w:bookmarkEnd w:id="92"/>
-    <w:bookmarkStart w:id="93" w:name="ref-lowenstein2019"/>
+    <w:bookmarkEnd w:id="90"/>
+    <w:bookmarkStart w:id="91" w:name="ref-lowenstein2019"/>
     <w:p>
       <w:pPr>
         <w:pStyle w:val="Bibliography"/>
@@ -4546,8 +4532,8 @@
         <w:t xml:space="preserve">, 293–302.</w:t>
       </w:r>
     </w:p>
-    <w:bookmarkEnd w:id="93"/>
-    <w:bookmarkStart w:id="94" w:name="ref-ducatez2020"/>
+    <w:bookmarkEnd w:id="91"/>
+    <w:bookmarkStart w:id="92" w:name="ref-ducatez2020"/>
     <w:p>
       <w:pPr>
         <w:pStyle w:val="Bibliography"/>
@@ -4588,8 +4574,8 @@
         <w:t xml:space="preserve">, 788–793.</w:t>
       </w:r>
     </w:p>
-    <w:bookmarkEnd w:id="94"/>
-    <w:bookmarkStart w:id="95" w:name="ref-bateman2012"/>
+    <w:bookmarkEnd w:id="92"/>
+    <w:bookmarkStart w:id="93" w:name="ref-bateman2012"/>
     <w:p>
       <w:pPr>
         <w:pStyle w:val="Bibliography"/>
@@ -4630,8 +4616,8 @@
         <w:t xml:space="preserve">, 1–23.</w:t>
       </w:r>
     </w:p>
-    <w:bookmarkEnd w:id="95"/>
-    <w:bookmarkStart w:id="96" w:name="ref-theodorou2021"/>
+    <w:bookmarkEnd w:id="93"/>
+    <w:bookmarkStart w:id="94" w:name="ref-theodorou2021"/>
     <w:p>
       <w:pPr>
         <w:pStyle w:val="Bibliography"/>
@@ -4672,8 +4658,8 @@
         <w:t xml:space="preserve">, 53–68.</w:t>
       </w:r>
     </w:p>
-    <w:bookmarkEnd w:id="96"/>
-    <w:bookmarkStart w:id="97" w:name="ref-greenleaf2007"/>
+    <w:bookmarkEnd w:id="94"/>
+    <w:bookmarkStart w:id="95" w:name="ref-greenleaf2007"/>
     <w:p>
       <w:pPr>
         <w:pStyle w:val="Bibliography"/>
@@ -4714,8 +4700,8 @@
         <w:t xml:space="preserve">, 589–596.</w:t>
       </w:r>
     </w:p>
-    <w:bookmarkEnd w:id="97"/>
-    <w:bookmarkStart w:id="98" w:name="ref-geslin2013"/>
+    <w:bookmarkEnd w:id="95"/>
+    <w:bookmarkStart w:id="96" w:name="ref-geslin2013"/>
     <w:p>
       <w:pPr>
         <w:pStyle w:val="Bibliography"/>
@@ -4756,8 +4742,8 @@
         <w:t xml:space="preserve">, e63421.</w:t>
       </w:r>
     </w:p>
-    <w:bookmarkEnd w:id="98"/>
-    <w:bookmarkStart w:id="99" w:name="ref-buchholz2020"/>
+    <w:bookmarkEnd w:id="96"/>
+    <w:bookmarkStart w:id="97" w:name="ref-buchholz2020"/>
     <w:p>
       <w:pPr>
         <w:pStyle w:val="Bibliography"/>
@@ -4798,8 +4784,8 @@
         <w:t xml:space="preserve">, 2779–2801.</w:t>
       </w:r>
     </w:p>
-    <w:bookmarkEnd w:id="99"/>
-    <w:bookmarkStart w:id="100" w:name="ref-prendergast2022"/>
+    <w:bookmarkEnd w:id="97"/>
+    <w:bookmarkStart w:id="98" w:name="ref-prendergast2022"/>
     <w:p>
       <w:pPr>
         <w:pStyle w:val="Bibliography"/>
@@ -4840,8 +4826,8 @@
         <w:t xml:space="preserve">, 385–405.</w:t>
       </w:r>
     </w:p>
-    <w:bookmarkEnd w:id="100"/>
-    <w:bookmarkStart w:id="101" w:name="ref-ducatez2015"/>
+    <w:bookmarkEnd w:id="98"/>
+    <w:bookmarkStart w:id="99" w:name="ref-ducatez2015"/>
     <w:p>
       <w:pPr>
         <w:pStyle w:val="Bibliography"/>
@@ -4882,8 +4868,8 @@
         <w:t xml:space="preserve">, 79–89.</w:t>
       </w:r>
     </w:p>
-    <w:bookmarkEnd w:id="101"/>
-    <w:bookmarkStart w:id="102" w:name="ref-sol2016"/>
+    <w:bookmarkEnd w:id="99"/>
+    <w:bookmarkStart w:id="100" w:name="ref-sol2016"/>
     <w:p>
       <w:pPr>
         <w:pStyle w:val="Bibliography"/>
@@ -4924,8 +4910,8 @@
         <w:t xml:space="preserve">, 20150187.</w:t>
       </w:r>
     </w:p>
-    <w:bookmarkEnd w:id="102"/>
-    <w:bookmarkStart w:id="103" w:name="ref-santini2019"/>
+    <w:bookmarkEnd w:id="100"/>
+    <w:bookmarkStart w:id="101" w:name="ref-santini2019"/>
     <w:p>
       <w:pPr>
         <w:pStyle w:val="Bibliography"/>
@@ -4966,8 +4952,8 @@
         <w:t xml:space="preserve">, 365–376.</w:t>
       </w:r>
     </w:p>
-    <w:bookmarkEnd w:id="103"/>
-    <w:bookmarkStart w:id="104" w:name="ref-sayol2020b"/>
+    <w:bookmarkEnd w:id="101"/>
+    <w:bookmarkStart w:id="102" w:name="ref-sayol2020b"/>
     <w:p>
       <w:pPr>
         <w:pStyle w:val="Bibliography"/>
@@ -5008,8 +4994,8 @@
         <w:t xml:space="preserve">, 58.</w:t>
       </w:r>
     </w:p>
-    <w:bookmarkEnd w:id="104"/>
-    <w:bookmarkStart w:id="105" w:name="ref-lihoreau2012"/>
+    <w:bookmarkEnd w:id="102"/>
+    <w:bookmarkStart w:id="103" w:name="ref-lihoreau2012"/>
     <w:p>
       <w:pPr>
         <w:pStyle w:val="Bibliography"/>
@@ -5050,8 +5036,8 @@
         <w:t xml:space="preserve">, 442.</w:t>
       </w:r>
     </w:p>
-    <w:bookmarkEnd w:id="105"/>
-    <w:bookmarkStart w:id="106" w:name="ref-barth1997"/>
+    <w:bookmarkEnd w:id="103"/>
+    <w:bookmarkStart w:id="104" w:name="ref-barth1997"/>
     <w:p>
       <w:pPr>
         <w:pStyle w:val="Bibliography"/>
@@ -5092,8 +5078,8 @@
         <w:t xml:space="preserve">, 219–229.</w:t>
       </w:r>
     </w:p>
-    <w:bookmarkEnd w:id="106"/>
-    <w:bookmarkStart w:id="107" w:name="ref-withers1995"/>
+    <w:bookmarkEnd w:id="104"/>
+    <w:bookmarkStart w:id="105" w:name="ref-withers1995"/>
     <w:p>
       <w:pPr>
         <w:pStyle w:val="Bibliography"/>
@@ -5134,8 +5120,8 @@
         <w:t xml:space="preserve">, 130–144.</w:t>
       </w:r>
     </w:p>
-    <w:bookmarkEnd w:id="107"/>
-    <w:bookmarkStart w:id="108" w:name="ref-fahrbach1995"/>
+    <w:bookmarkEnd w:id="105"/>
+    <w:bookmarkStart w:id="106" w:name="ref-fahrbach1995"/>
     <w:p>
       <w:pPr>
         <w:pStyle w:val="Bibliography"/>
@@ -5176,9 +5162,41 @@
         <w:t xml:space="preserve">, 199–224.</w:t>
       </w:r>
     </w:p>
+    <w:bookmarkEnd w:id="106"/>
+    <w:bookmarkStart w:id="107" w:name="ref-Lanuza2023"/>
+    <w:p>
+      <w:pPr>
+        <w:pStyle w:val="Bibliography"/>
+      </w:pPr>
+      <w:r>
+        <w:t xml:space="preserve">60.</w:t>
+      </w:r>
+      <w:r>
+        <w:t xml:space="preserve"> </w:t>
+      </w:r>
+      <w:r>
+        <w:t xml:space="preserve">	</w:t>
+      </w:r>
+      <w:r>
+        <w:t xml:space="preserve">Lanuza J, Collado M, Ferran S, Sol D, Bartomeus I. 2023 Data from: Bees need larger brains to thrive in urban environments.</w:t>
+      </w:r>
+      <w:r>
+        <w:t xml:space="preserve"> </w:t>
+      </w:r>
+      <w:r>
+        <w:rPr>
+          <w:iCs/>
+          <w:i/>
+        </w:rPr>
+        <w:t xml:space="preserve">Dryad Digital Repository</w:t>
+      </w:r>
+      <w:r>
+        <w:t xml:space="preserve"> </w:t>
+      </w:r>
+    </w:p>
+    <w:bookmarkEnd w:id="107"/>
     <w:bookmarkEnd w:id="108"/>
     <w:bookmarkEnd w:id="109"/>
-    <w:bookmarkEnd w:id="110"/>
     <w:sectPr/>
   </w:body>
 </w:document>

</xml_diff>